<commit_message>
Pievienoju bildes no datubazes un izveidoju atsevišķu 'Mans grozs' sadaļu
</commit_message>
<xml_diff>
--- a/Dokomentacija/TehniskāDokumentācija.docx
+++ b/Dokomentacija/TehniskāDokumentācija.docx
@@ -2775,6 +2775,142 @@
     </w:p>
     <w:p>
       <w:pPr>
+        <w:pStyle w:val="BodyText"/>
+        <w:spacing w:before="240" w:after="240"/>
+        <w:jc w:val="center"/>
+        <w:rPr>
+          <w:sz w:val="28"/>
+          <w:szCs w:val="28"/>
+        </w:rPr>
+      </w:pPr>
+      <w:bookmarkStart w:id="0" w:name="_GoBack"/>
+      <w:r>
+        <w:rPr>
+          <w:sz w:val="28"/>
+          <w:szCs w:val="28"/>
+        </w:rPr>
+        <w:t>Mūsu jaunais uzņēmums ir vēl viens spēlētājs auto disku tirdzniecības tirgū, bet mēs vēlamies izcelties ar izcilu klientu apkalpošanu, augstas kvalitātes produktiem un konkurences spējīgām cenām.</w:t>
+      </w:r>
+    </w:p>
+    <w:p>
+      <w:pPr>
+        <w:pStyle w:val="BodyText"/>
+        <w:spacing w:before="240" w:after="240"/>
+        <w:jc w:val="center"/>
+        <w:rPr>
+          <w:sz w:val="28"/>
+          <w:szCs w:val="28"/>
+        </w:rPr>
+      </w:pPr>
+    </w:p>
+    <w:p>
+      <w:pPr>
+        <w:pStyle w:val="BodyText"/>
+        <w:spacing w:before="240" w:after="240"/>
+        <w:jc w:val="center"/>
+        <w:rPr>
+          <w:sz w:val="28"/>
+          <w:szCs w:val="28"/>
+        </w:rPr>
+      </w:pPr>
+      <w:r>
+        <w:rPr>
+          <w:sz w:val="28"/>
+          <w:szCs w:val="28"/>
+        </w:rPr>
+        <w:t>Mēs esam sevišķi lepni par mūsu auto disku klāstu, kas sastāv no dažādām markām un dizainiem, lai atbilstu klientu vajadzībām un prasībām. Mēs saprotam, ka auto diski nav tikai stila izvēle, bet arī drošības jautājums. Tādēļ mūsu auto diski ir rūpīgi pārbaudīti un atbilst visiem kvalitātes standartiem, nodrošinot drošu un uzticamu braukšanas pieredzi.</w:t>
+      </w:r>
+    </w:p>
+    <w:p>
+      <w:pPr>
+        <w:pStyle w:val="BodyText"/>
+        <w:spacing w:before="240" w:after="240"/>
+        <w:jc w:val="center"/>
+        <w:rPr>
+          <w:sz w:val="28"/>
+          <w:szCs w:val="28"/>
+        </w:rPr>
+      </w:pPr>
+    </w:p>
+    <w:p>
+      <w:pPr>
+        <w:pStyle w:val="BodyText"/>
+        <w:spacing w:before="240" w:after="240"/>
+        <w:jc w:val="center"/>
+        <w:rPr>
+          <w:sz w:val="28"/>
+          <w:szCs w:val="28"/>
+        </w:rPr>
+      </w:pPr>
+      <w:r>
+        <w:rPr>
+          <w:sz w:val="28"/>
+          <w:szCs w:val="28"/>
+        </w:rPr>
+        <w:t>Mūsu pieredzējušie konsultanti ir gatavi palīdzēt jums izvēlēties atbilstošus auto diskus, kas atbilst jūsu automašīnas modeļiem un ražotājam. Viņi sniegs jums padomus par pareizu izmēru, materiālu un citiem faktoriem, kas ietekmē diska izvēli.</w:t>
+      </w:r>
+    </w:p>
+    <w:p>
+      <w:pPr>
+        <w:pStyle w:val="BodyText"/>
+        <w:spacing w:before="240" w:after="240"/>
+        <w:jc w:val="center"/>
+        <w:rPr>
+          <w:sz w:val="28"/>
+          <w:szCs w:val="28"/>
+        </w:rPr>
+      </w:pPr>
+    </w:p>
+    <w:p>
+      <w:pPr>
+        <w:pStyle w:val="BodyText"/>
+        <w:spacing w:before="240" w:after="240"/>
+        <w:jc w:val="center"/>
+        <w:rPr>
+          <w:sz w:val="28"/>
+          <w:szCs w:val="28"/>
+        </w:rPr>
+      </w:pPr>
+      <w:r>
+        <w:rPr>
+          <w:sz w:val="28"/>
+          <w:szCs w:val="28"/>
+        </w:rPr>
+        <w:t>Pie mums auto disku pirkt ir ļoti izdevīgi, jo mēs piedāvājam konkurences spējīgas cenas, sezonas atlaides un citus īpašus piedāvājumus. Mēs arī nodrošinām ātru piegādi un drošus maksājumu veidus, lai padarītu jūsu iepirkšanās pieredzi pēc iespējas gludāku.</w:t>
+      </w:r>
+    </w:p>
+    <w:p>
+      <w:pPr>
+        <w:pStyle w:val="BodyText"/>
+        <w:spacing w:before="240" w:after="240"/>
+        <w:jc w:val="center"/>
+        <w:rPr>
+          <w:sz w:val="28"/>
+          <w:szCs w:val="28"/>
+        </w:rPr>
+      </w:pPr>
+    </w:p>
+    <w:p>
+      <w:pPr>
+        <w:pStyle w:val="BodyText"/>
+        <w:spacing w:before="240" w:after="240"/>
+        <w:jc w:val="center"/>
+        <w:rPr>
+          <w:sz w:val="28"/>
+          <w:szCs w:val="28"/>
+        </w:rPr>
+      </w:pPr>
+      <w:r>
+        <w:rPr>
+          <w:sz w:val="28"/>
+          <w:szCs w:val="28"/>
+        </w:rPr>
+        <w:t>Mēs esam jauns uzņēmums auto disku tirdzniecības tirgū, bet mēs esam apņēmušies nodrošināt mūsu klientiem visaugstāko kvalitāti, drošību un uzticamību. Apmeklējiet mūsu mājaslapu, lai iepazītos ar mūsu auto disku klāstu un piedāvājumiem un sāktu savu drošo un izdevīgo auto disku pirkšanas pieredzi jau šodien!</w:t>
+      </w:r>
+    </w:p>
+    <w:bookmarkEnd w:id="0"/>
+    <w:p>
+      <w:pPr>
         <w:rPr>
           <w:sz w:val="24"/>
         </w:rPr>
@@ -2795,14 +2931,14 @@
         </w:numPr>
         <w:jc w:val="center"/>
       </w:pPr>
-      <w:bookmarkStart w:id="0" w:name="_Toc132825500"/>
-      <w:bookmarkStart w:id="1" w:name="_Toc132825702"/>
+      <w:bookmarkStart w:id="1" w:name="_Toc132825500"/>
+      <w:bookmarkStart w:id="2" w:name="_Toc132825702"/>
       <w:r>
         <w:lastRenderedPageBreak/>
         <w:t>Uzdevuma formulējums</w:t>
       </w:r>
-      <w:bookmarkEnd w:id="0"/>
       <w:bookmarkEnd w:id="1"/>
+      <w:bookmarkEnd w:id="2"/>
     </w:p>
     <w:p>
       <w:pPr>
@@ -2828,8 +2964,8 @@
         <w:ind w:left="23"/>
         <w:jc w:val="center"/>
       </w:pPr>
-      <w:bookmarkStart w:id="2" w:name="_Toc132825501"/>
-      <w:bookmarkStart w:id="3" w:name="_Toc132825703"/>
+      <w:bookmarkStart w:id="3" w:name="_Toc132825501"/>
+      <w:bookmarkStart w:id="4" w:name="_Toc132825703"/>
       <w:r>
         <w:lastRenderedPageBreak/>
         <w:t xml:space="preserve">2. </w:t>
@@ -2837,8 +2973,8 @@
       <w:r>
         <w:t>Programmatūras prasību specifikācija</w:t>
       </w:r>
-      <w:bookmarkEnd w:id="2"/>
       <w:bookmarkEnd w:id="3"/>
+      <w:bookmarkEnd w:id="4"/>
     </w:p>
     <w:p>
       <w:pPr>
@@ -2847,13 +2983,13 @@
         <w:ind w:left="62"/>
         <w:jc w:val="center"/>
       </w:pPr>
-      <w:bookmarkStart w:id="4" w:name="_Toc132825502"/>
-      <w:bookmarkStart w:id="5" w:name="_Toc132825704"/>
+      <w:bookmarkStart w:id="5" w:name="_Toc132825502"/>
+      <w:bookmarkStart w:id="6" w:name="_Toc132825704"/>
       <w:r>
         <w:t>2.1. Produkta perspektīva</w:t>
       </w:r>
-      <w:bookmarkEnd w:id="4"/>
       <w:bookmarkEnd w:id="5"/>
+      <w:bookmarkEnd w:id="6"/>
     </w:p>
     <w:p>
       <w:pPr>
@@ -2878,8 +3014,8 @@
         <w:spacing w:beforeLines="240" w:before="576" w:after="240"/>
         <w:jc w:val="center"/>
       </w:pPr>
-      <w:bookmarkStart w:id="6" w:name="_Toc132825503"/>
-      <w:bookmarkStart w:id="7" w:name="_Toc132825705"/>
+      <w:bookmarkStart w:id="7" w:name="_Toc132825503"/>
+      <w:bookmarkStart w:id="8" w:name="_Toc132825705"/>
       <w:r>
         <w:lastRenderedPageBreak/>
         <w:t>2.2.</w:t>
@@ -2887,13 +3023,11 @@
       <w:r>
         <w:t xml:space="preserve"> </w:t>
       </w:r>
-      <w:bookmarkStart w:id="8" w:name="_GoBack"/>
+      <w:r>
+        <w:t>Sistēmas funkcionālās prasības</w:t>
+      </w:r>
+      <w:bookmarkEnd w:id="7"/>
       <w:bookmarkEnd w:id="8"/>
-      <w:r>
-        <w:t>Sistēmas funkcionālās prasības</w:t>
-      </w:r>
-      <w:bookmarkEnd w:id="6"/>
-      <w:bookmarkEnd w:id="7"/>
     </w:p>
     <w:p>
       <w:pPr>
@@ -7515,7 +7649,7 @@
 </file>
 
 <file path=customXml/itemProps1.xml><?xml version="1.0" encoding="utf-8"?>
-<ds:datastoreItem xmlns:ds="http://schemas.openxmlformats.org/officeDocument/2006/customXml" ds:itemID="{06CFFBF7-896B-40F4-92F6-ACEFB14C9C66}">
+<ds:datastoreItem xmlns:ds="http://schemas.openxmlformats.org/officeDocument/2006/customXml" ds:itemID="{023678FA-D72F-4C73-8A14-5C0501D61417}">
   <ds:schemaRefs>
     <ds:schemaRef ds:uri="http://schemas.openxmlformats.org/officeDocument/2006/bibliography"/>
   </ds:schemaRefs>

</xml_diff>